<commit_message>
v0.7 release bug fix and improve API
</commit_message>
<xml_diff>
--- a/document/顺带技术开发文档.docx
+++ b/document/顺带技术开发文档.docx
@@ -1374,6 +1374,9 @@
         <w:widowControl/>
         <w:ind w:left="360" w:firstLineChars="0" w:firstLine="0"/>
         <w:jc w:val="left"/>
+        <w:rPr>
+          <w:rFonts w:hint="eastAsia"/>
+        </w:rPr>
       </w:pPr>
       <w:r>
         <w:rPr>
@@ -1388,6 +1391,17 @@
         </w:rPr>
         <w:t>Id = 订单Id</w:t>
       </w:r>
+    </w:p>
+    <w:p>
+      <w:pPr>
+        <w:pStyle w:val="a3"/>
+        <w:widowControl/>
+        <w:ind w:left="360" w:firstLineChars="0" w:firstLine="0"/>
+        <w:jc w:val="left"/>
+        <w:rPr>
+          <w:rFonts w:hint="eastAsia"/>
+        </w:rPr>
+      </w:pPr>
     </w:p>
     <w:p>
       <w:pPr>
@@ -1407,86 +1421,63 @@
         </w:numPr>
         <w:ind w:firstLineChars="0"/>
         <w:jc w:val="left"/>
-      </w:pPr>
-      <w:r>
-        <w:rPr>
-          <w:rFonts w:hint="eastAsia"/>
-        </w:rPr>
-        <w:t>查看手机号api/Order.php</w:t>
-      </w:r>
-    </w:p>
-    <w:p>
-      <w:pPr>
-        <w:widowControl/>
-        <w:jc w:val="left"/>
-      </w:pPr>
-      <w:r>
-        <w:rPr>
-          <w:rFonts w:hint="eastAsia"/>
-        </w:rPr>
-        <w:t>传值Get : action = phone</w:t>
-      </w:r>
-    </w:p>
-    <w:p>
-      <w:pPr>
-        <w:widowControl/>
-        <w:jc w:val="left"/>
-      </w:pPr>
-      <w:r>
-        <w:rPr>
-          <w:rFonts w:hint="eastAsia"/>
-        </w:rPr>
-        <w:tab/>
-      </w:r>
-      <w:r>
-        <w:rPr>
-          <w:rFonts w:hint="eastAsia"/>
-        </w:rPr>
-        <w:tab/>
-        <w:t xml:space="preserve">  Id = 订单Id</w:t>
-      </w:r>
-    </w:p>
-    <w:p>
-      <w:pPr>
-        <w:widowControl/>
-        <w:jc w:val="left"/>
-      </w:pPr>
-      <w:r>
-        <w:rPr>
-          <w:rFonts w:hint="eastAsia"/>
-        </w:rPr>
-        <w:t>返回:</w:t>
-      </w:r>
-    </w:p>
-    <w:p>
-      <w:pPr>
-        <w:widowControl/>
-        <w:jc w:val="left"/>
-      </w:pPr>
-      <w:r>
-        <w:rPr>
-          <w:rFonts w:hint="eastAsia"/>
-        </w:rPr>
-        <w:t>JSON:</w:t>
-      </w:r>
-    </w:p>
-    <w:p>
-      <w:pPr>
-        <w:widowControl/>
-        <w:jc w:val="left"/>
-      </w:pPr>
-      <w:r>
-        <w:rPr>
-          <w:rFonts w:hint="eastAsia"/>
-        </w:rPr>
-        <w:t>phone:手机号</w:t>
-      </w:r>
-    </w:p>
-    <w:p>
-      <w:pPr>
-        <w:widowControl/>
-        <w:jc w:val="left"/>
-      </w:pPr>
+        <w:rPr>
+          <w:rFonts w:hint="eastAsia"/>
+        </w:rPr>
+      </w:pPr>
+      <w:r>
+        <w:rPr>
+          <w:rFonts w:hint="eastAsia"/>
+        </w:rPr>
+        <w:t>获取自己相关订单 api/order.php</w:t>
+      </w:r>
+    </w:p>
+    <w:p>
+      <w:pPr>
+        <w:pStyle w:val="a3"/>
+        <w:widowControl/>
+        <w:ind w:left="360" w:firstLineChars="0" w:firstLine="0"/>
+        <w:jc w:val="left"/>
+        <w:rPr>
+          <w:rFonts w:hint="eastAsia"/>
+        </w:rPr>
+      </w:pPr>
+      <w:r>
+        <w:rPr>
+          <w:rFonts w:hint="eastAsia"/>
+        </w:rPr>
+        <w:t xml:space="preserve">传值:Get : action = </w:t>
+      </w:r>
+      <w:r>
+        <w:rPr>
+          <w:rFonts w:hint="eastAsia"/>
+        </w:rPr>
+        <w:t>getMine</w:t>
+      </w:r>
+    </w:p>
+    <w:p>
+      <w:pPr>
+        <w:pStyle w:val="a3"/>
+        <w:widowControl/>
+        <w:ind w:left="360" w:firstLineChars="0" w:firstLine="0"/>
+        <w:jc w:val="left"/>
+        <w:rPr>
+          <w:rFonts w:hint="eastAsia"/>
+        </w:rPr>
+      </w:pPr>
+    </w:p>
+    <w:p>
+      <w:pPr>
+        <w:pStyle w:val="a3"/>
+        <w:widowControl/>
+        <w:ind w:left="360" w:firstLineChars="0" w:firstLine="0"/>
+        <w:jc w:val="left"/>
+        <w:rPr>
+          <w:rFonts w:hint="eastAsia"/>
+        </w:rPr>
+      </w:pPr>
+      <w:bookmarkStart w:id="0" w:name="_GoBack"/>
+      <w:bookmarkEnd w:id="0"/>
     </w:p>
     <w:p>
       <w:pPr>
@@ -1503,39 +1494,43 @@
         <w:rPr>
           <w:rFonts w:hint="eastAsia"/>
         </w:rPr>
-        <w:t>获取用户信息</w:t>
-      </w:r>
-      <w:r>
-        <w:rPr>
-          <w:rFonts w:hint="eastAsia"/>
-        </w:rPr>
-        <w:t>model/user.php :  public function getUser($Id)</w:t>
-      </w:r>
-    </w:p>
-    <w:p>
-      <w:pPr>
-        <w:widowControl/>
-        <w:ind w:firstLine="360"/>
-        <w:jc w:val="left"/>
-      </w:pPr>
-      <w:r>
-        <w:rPr>
-          <w:rFonts w:hint="eastAsia"/>
-        </w:rPr>
-        <w:t>传值</w:t>
-      </w:r>
-      <w:r>
-        <w:rPr>
-          <w:rFonts w:hint="eastAsia"/>
-        </w:rPr>
-        <w:t>:  订单Id</w:t>
-      </w:r>
-    </w:p>
-    <w:p>
-      <w:pPr>
-        <w:pStyle w:val="a3"/>
-        <w:widowControl/>
-        <w:ind w:left="360" w:firstLineChars="0" w:firstLine="0"/>
+        <w:t>查看手机号api/Order.php</w:t>
+      </w:r>
+    </w:p>
+    <w:p>
+      <w:pPr>
+        <w:widowControl/>
+        <w:jc w:val="left"/>
+      </w:pPr>
+      <w:r>
+        <w:rPr>
+          <w:rFonts w:hint="eastAsia"/>
+        </w:rPr>
+        <w:t>传值Get : action = phone</w:t>
+      </w:r>
+    </w:p>
+    <w:p>
+      <w:pPr>
+        <w:widowControl/>
+        <w:jc w:val="left"/>
+      </w:pPr>
+      <w:r>
+        <w:rPr>
+          <w:rFonts w:hint="eastAsia"/>
+        </w:rPr>
+        <w:tab/>
+      </w:r>
+      <w:r>
+        <w:rPr>
+          <w:rFonts w:hint="eastAsia"/>
+        </w:rPr>
+        <w:tab/>
+        <w:t xml:space="preserve">  Id = 订单Id</w:t>
+      </w:r>
+    </w:p>
+    <w:p>
+      <w:pPr>
+        <w:widowControl/>
         <w:jc w:val="left"/>
       </w:pPr>
       <w:r>
@@ -1547,46 +1542,31 @@
     </w:p>
     <w:p>
       <w:pPr>
-        <w:pStyle w:val="a3"/>
-        <w:widowControl/>
-        <w:ind w:left="360" w:firstLineChars="0" w:firstLine="0"/>
-        <w:jc w:val="left"/>
-      </w:pPr>
-      <w:r>
-        <w:rPr>
-          <w:rFonts w:hint="eastAsia"/>
-        </w:rPr>
-        <w:t>PHP Array :</w:t>
-      </w:r>
-    </w:p>
-    <w:p>
-      <w:pPr>
-        <w:pStyle w:val="a3"/>
-        <w:widowControl/>
-        <w:ind w:left="360" w:firstLineChars="0" w:firstLine="0"/>
-        <w:jc w:val="left"/>
-      </w:pPr>
-      <w:r>
-        <w:rPr>
-          <w:rFonts w:hint="eastAsia"/>
-        </w:rPr>
-        <w:t>[</w:t>
-      </w:r>
-      <w:r>
-        <w:t>Id,</w:t>
-      </w:r>
-      <w:r>
-        <w:rPr>
-          <w:rFonts w:hint="eastAsia"/>
-        </w:rPr>
-        <w:t>name,phone,openId,position,sexual,type,head]</w:t>
-      </w:r>
-    </w:p>
-    <w:p>
-      <w:pPr>
-        <w:pStyle w:val="a3"/>
-        <w:widowControl/>
-        <w:ind w:left="360" w:firstLineChars="0" w:firstLine="0"/>
+        <w:widowControl/>
+        <w:jc w:val="left"/>
+      </w:pPr>
+      <w:r>
+        <w:rPr>
+          <w:rFonts w:hint="eastAsia"/>
+        </w:rPr>
+        <w:t>JSON:</w:t>
+      </w:r>
+    </w:p>
+    <w:p>
+      <w:pPr>
+        <w:widowControl/>
+        <w:jc w:val="left"/>
+      </w:pPr>
+      <w:r>
+        <w:rPr>
+          <w:rFonts w:hint="eastAsia"/>
+        </w:rPr>
+        <w:t>phone:手机号</w:t>
+      </w:r>
+    </w:p>
+    <w:p>
+      <w:pPr>
+        <w:widowControl/>
         <w:jc w:val="left"/>
       </w:pPr>
     </w:p>
@@ -1605,28 +1585,39 @@
         <w:rPr>
           <w:rFonts w:hint="eastAsia"/>
         </w:rPr>
-        <w:t>获取自己的用户信息 api/User.php</w:t>
-      </w:r>
-    </w:p>
-    <w:p>
-      <w:pPr>
-        <w:pStyle w:val="a3"/>
-        <w:widowControl/>
-        <w:ind w:left="420" w:firstLineChars="0" w:firstLine="0"/>
-        <w:jc w:val="left"/>
-      </w:pPr>
-      <w:r>
-        <w:rPr>
-          <w:rFonts w:hint="eastAsia"/>
-        </w:rPr>
-        <w:t>Get : action = getMine</w:t>
-      </w:r>
-    </w:p>
-    <w:p>
-      <w:pPr>
-        <w:pStyle w:val="a3"/>
-        <w:widowControl/>
-        <w:ind w:left="420" w:firstLineChars="0" w:firstLine="0"/>
+        <w:t>获取用户信息</w:t>
+      </w:r>
+      <w:r>
+        <w:rPr>
+          <w:rFonts w:hint="eastAsia"/>
+        </w:rPr>
+        <w:t>model/user.php :  public function getUser($Id)</w:t>
+      </w:r>
+    </w:p>
+    <w:p>
+      <w:pPr>
+        <w:widowControl/>
+        <w:ind w:firstLine="360"/>
+        <w:jc w:val="left"/>
+      </w:pPr>
+      <w:r>
+        <w:rPr>
+          <w:rFonts w:hint="eastAsia"/>
+        </w:rPr>
+        <w:t>传值</w:t>
+      </w:r>
+      <w:r>
+        <w:rPr>
+          <w:rFonts w:hint="eastAsia"/>
+        </w:rPr>
+        <w:t>:  订单Id</w:t>
+      </w:r>
+    </w:p>
+    <w:p>
+      <w:pPr>
+        <w:pStyle w:val="a3"/>
+        <w:widowControl/>
+        <w:ind w:left="360" w:firstLineChars="0" w:firstLine="0"/>
         <w:jc w:val="left"/>
       </w:pPr>
       <w:r>
@@ -1638,30 +1629,48 @@
     </w:p>
     <w:p>
       <w:pPr>
-        <w:widowControl/>
-        <w:ind w:firstLine="360"/>
-        <w:jc w:val="left"/>
-      </w:pPr>
-      <w:r>
-        <w:rPr>
-          <w:rFonts w:hint="eastAsia"/>
-        </w:rPr>
-        <w:t>JSON:</w:t>
-      </w:r>
-    </w:p>
-    <w:p>
-      <w:pPr>
-        <w:pStyle w:val="a3"/>
-        <w:widowControl/>
-        <w:ind w:left="420" w:firstLineChars="0" w:firstLine="0"/>
-        <w:jc w:val="left"/>
-      </w:pPr>
-      <w:r>
-        <w:rPr>
-          <w:rFonts w:hint="eastAsia"/>
-        </w:rPr>
-        <w:t>[Id,name,sexual,position,phone,head]</w:t>
-      </w:r>
+        <w:pStyle w:val="a3"/>
+        <w:widowControl/>
+        <w:ind w:left="360" w:firstLineChars="0" w:firstLine="0"/>
+        <w:jc w:val="left"/>
+      </w:pPr>
+      <w:r>
+        <w:rPr>
+          <w:rFonts w:hint="eastAsia"/>
+        </w:rPr>
+        <w:t>PHP Array :</w:t>
+      </w:r>
+    </w:p>
+    <w:p>
+      <w:pPr>
+        <w:pStyle w:val="a3"/>
+        <w:widowControl/>
+        <w:ind w:left="360" w:firstLineChars="0" w:firstLine="0"/>
+        <w:jc w:val="left"/>
+      </w:pPr>
+      <w:r>
+        <w:rPr>
+          <w:rFonts w:hint="eastAsia"/>
+        </w:rPr>
+        <w:t>[</w:t>
+      </w:r>
+      <w:r>
+        <w:t>Id,</w:t>
+      </w:r>
+      <w:r>
+        <w:rPr>
+          <w:rFonts w:hint="eastAsia"/>
+        </w:rPr>
+        <w:t>name,phone,openId,position,sexual,type,head]</w:t>
+      </w:r>
+    </w:p>
+    <w:p>
+      <w:pPr>
+        <w:pStyle w:val="a3"/>
+        <w:widowControl/>
+        <w:ind w:left="360" w:firstLineChars="0" w:firstLine="0"/>
+        <w:jc w:val="left"/>
+      </w:pPr>
     </w:p>
     <w:p>
       <w:pPr>
@@ -1678,7 +1687,35 @@
         <w:rPr>
           <w:rFonts w:hint="eastAsia"/>
         </w:rPr>
-        <w:t>修改用户信息api/User.php</w:t>
+        <w:t>获取自己的用户信息 api/User.php</w:t>
+      </w:r>
+    </w:p>
+    <w:p>
+      <w:pPr>
+        <w:pStyle w:val="a3"/>
+        <w:widowControl/>
+        <w:ind w:left="420" w:firstLineChars="0" w:firstLine="0"/>
+        <w:jc w:val="left"/>
+      </w:pPr>
+      <w:r>
+        <w:rPr>
+          <w:rFonts w:hint="eastAsia"/>
+        </w:rPr>
+        <w:t>Get : action = getMine</w:t>
+      </w:r>
+    </w:p>
+    <w:p>
+      <w:pPr>
+        <w:pStyle w:val="a3"/>
+        <w:widowControl/>
+        <w:ind w:left="420" w:firstLineChars="0" w:firstLine="0"/>
+        <w:jc w:val="left"/>
+      </w:pPr>
+      <w:r>
+        <w:rPr>
+          <w:rFonts w:hint="eastAsia"/>
+        </w:rPr>
+        <w:t>返回:</w:t>
       </w:r>
     </w:p>
     <w:p>
@@ -1691,164 +1728,21 @@
         <w:rPr>
           <w:rFonts w:hint="eastAsia"/>
         </w:rPr>
-        <w:t>传值Get : action = edit</w:t>
-      </w:r>
-    </w:p>
-    <w:p>
-      <w:pPr>
-        <w:pStyle w:val="a3"/>
-        <w:widowControl/>
-        <w:ind w:left="360" w:firstLineChars="0" w:firstLine="0"/>
-        <w:jc w:val="left"/>
-      </w:pPr>
-      <w:r>
-        <w:rPr>
-          <w:rFonts w:hint="eastAsia"/>
-        </w:rPr>
-        <w:tab/>
-      </w:r>
-      <w:r>
-        <w:rPr>
-          <w:rFonts w:hint="eastAsia"/>
-        </w:rPr>
-        <w:tab/>
-        <w:t>Post:</w:t>
-      </w:r>
-    </w:p>
-    <w:p>
-      <w:pPr>
-        <w:pStyle w:val="a3"/>
-        <w:widowControl/>
-        <w:ind w:left="360" w:firstLineChars="0" w:firstLine="0"/>
-        <w:jc w:val="left"/>
-      </w:pPr>
-      <w:r>
-        <w:rPr>
-          <w:rFonts w:hint="eastAsia"/>
-        </w:rPr>
-        <w:tab/>
-      </w:r>
-      <w:r>
-        <w:rPr>
-          <w:rFonts w:hint="eastAsia"/>
-        </w:rPr>
-        <w:tab/>
-      </w:r>
-      <w:r>
-        <w:rPr>
-          <w:rFonts w:hint="eastAsia"/>
-        </w:rPr>
-        <w:tab/>
-        <w:t>name:昵称</w:t>
-      </w:r>
-    </w:p>
-    <w:p>
-      <w:pPr>
-        <w:pStyle w:val="a3"/>
-        <w:widowControl/>
-        <w:ind w:left="360" w:firstLineChars="0" w:firstLine="0"/>
-        <w:jc w:val="left"/>
-      </w:pPr>
-      <w:r>
-        <w:rPr>
-          <w:rFonts w:hint="eastAsia"/>
-        </w:rPr>
-        <w:tab/>
-      </w:r>
-      <w:r>
-        <w:rPr>
-          <w:rFonts w:hint="eastAsia"/>
-        </w:rPr>
-        <w:tab/>
-      </w:r>
-      <w:r>
-        <w:rPr>
-          <w:rFonts w:hint="eastAsia"/>
-        </w:rPr>
-        <w:tab/>
-        <w:t>position:楼层位置信息</w:t>
-      </w:r>
-    </w:p>
-    <w:p>
-      <w:pPr>
-        <w:pStyle w:val="a3"/>
-        <w:widowControl/>
-        <w:ind w:left="360" w:firstLineChars="0" w:firstLine="0"/>
-        <w:jc w:val="left"/>
-      </w:pPr>
-      <w:r>
-        <w:rPr>
-          <w:rFonts w:hint="eastAsia"/>
-        </w:rPr>
-        <w:tab/>
-      </w:r>
-      <w:r>
-        <w:rPr>
-          <w:rFonts w:hint="eastAsia"/>
-        </w:rPr>
-        <w:tab/>
-      </w:r>
-      <w:r>
-        <w:rPr>
-          <w:rFonts w:hint="eastAsia"/>
-        </w:rPr>
-        <w:tab/>
-        <w:t>sexual:性别</w:t>
-      </w:r>
-    </w:p>
-    <w:p>
-      <w:pPr>
-        <w:widowControl/>
-        <w:ind w:firstLine="360"/>
-        <w:jc w:val="left"/>
-      </w:pPr>
-      <w:r>
-        <w:rPr>
-          <w:rFonts w:hint="eastAsia"/>
-        </w:rPr>
-        <w:t>返回:</w:t>
-      </w:r>
-    </w:p>
-    <w:p>
-      <w:pPr>
-        <w:widowControl/>
-        <w:ind w:firstLine="360"/>
-        <w:jc w:val="left"/>
-      </w:pPr>
-      <w:r>
-        <w:rPr>
-          <w:rFonts w:hint="eastAsia"/>
-        </w:rPr>
         <w:t>JSON:</w:t>
       </w:r>
     </w:p>
     <w:p>
       <w:pPr>
-        <w:widowControl/>
-        <w:ind w:firstLine="360"/>
-        <w:jc w:val="left"/>
-      </w:pPr>
-      <w:r>
-        <w:t>result</w:t>
-      </w:r>
-      <w:r>
-        <w:rPr>
-          <w:rFonts w:hint="eastAsia"/>
-        </w:rPr>
-        <w:t>:处理结果</w:t>
-      </w:r>
-    </w:p>
-    <w:p>
-      <w:pPr>
-        <w:widowControl/>
-        <w:ind w:firstLine="360"/>
-        <w:jc w:val="left"/>
-      </w:pPr>
-      <w:r>
-        <w:rPr>
-          <w:rFonts w:hint="eastAsia"/>
-        </w:rPr>
-        <w:t>reason:错误原因(无错误为空)</w:t>
+        <w:pStyle w:val="a3"/>
+        <w:widowControl/>
+        <w:ind w:left="420" w:firstLineChars="0" w:firstLine="0"/>
+        <w:jc w:val="left"/>
+      </w:pPr>
+      <w:r>
+        <w:rPr>
+          <w:rFonts w:hint="eastAsia"/>
+        </w:rPr>
+        <w:t>[Id,name,sexual,position,phone,head]</w:t>
       </w:r>
     </w:p>
     <w:p>
@@ -1866,49 +1760,128 @@
         <w:rPr>
           <w:rFonts w:hint="eastAsia"/>
         </w:rPr>
-        <w:t>修改手机号model/user.php:public function editPhone($Id,$phone)</w:t>
-      </w:r>
-    </w:p>
-    <w:p>
-      <w:pPr>
-        <w:pStyle w:val="a3"/>
-        <w:widowControl/>
-        <w:ind w:left="360" w:firstLineChars="0" w:firstLine="0"/>
-        <w:jc w:val="left"/>
-      </w:pPr>
-      <w:r>
-        <w:rPr>
-          <w:rFonts w:hint="eastAsia"/>
-        </w:rPr>
-        <w:t>传值 Id:用户Id</w:t>
-      </w:r>
-    </w:p>
-    <w:p>
-      <w:pPr>
-        <w:pStyle w:val="a3"/>
-        <w:widowControl/>
-        <w:ind w:left="360" w:firstLineChars="0" w:firstLine="0"/>
-        <w:jc w:val="left"/>
-      </w:pPr>
-      <w:r>
-        <w:rPr>
-          <w:rFonts w:hint="eastAsia"/>
-        </w:rPr>
-        <w:tab/>
-      </w:r>
-      <w:r>
-        <w:rPr>
-          <w:rFonts w:hint="eastAsia"/>
-        </w:rPr>
-        <w:tab/>
-        <w:t xml:space="preserve"> phone:手机号</w:t>
-      </w:r>
-    </w:p>
-    <w:p>
-      <w:pPr>
-        <w:pStyle w:val="a3"/>
-        <w:widowControl/>
-        <w:ind w:left="360" w:firstLineChars="0" w:firstLine="0"/>
+        <w:t>修改用户信息api/User.php</w:t>
+      </w:r>
+    </w:p>
+    <w:p>
+      <w:pPr>
+        <w:widowControl/>
+        <w:ind w:firstLine="360"/>
+        <w:jc w:val="left"/>
+      </w:pPr>
+      <w:r>
+        <w:rPr>
+          <w:rFonts w:hint="eastAsia"/>
+        </w:rPr>
+        <w:t>传值Get : action = edit</w:t>
+      </w:r>
+    </w:p>
+    <w:p>
+      <w:pPr>
+        <w:pStyle w:val="a3"/>
+        <w:widowControl/>
+        <w:ind w:left="360" w:firstLineChars="0" w:firstLine="0"/>
+        <w:jc w:val="left"/>
+      </w:pPr>
+      <w:r>
+        <w:rPr>
+          <w:rFonts w:hint="eastAsia"/>
+        </w:rPr>
+        <w:tab/>
+      </w:r>
+      <w:r>
+        <w:rPr>
+          <w:rFonts w:hint="eastAsia"/>
+        </w:rPr>
+        <w:tab/>
+        <w:t>Post:</w:t>
+      </w:r>
+    </w:p>
+    <w:p>
+      <w:pPr>
+        <w:pStyle w:val="a3"/>
+        <w:widowControl/>
+        <w:ind w:left="360" w:firstLineChars="0" w:firstLine="0"/>
+        <w:jc w:val="left"/>
+      </w:pPr>
+      <w:r>
+        <w:rPr>
+          <w:rFonts w:hint="eastAsia"/>
+        </w:rPr>
+        <w:tab/>
+      </w:r>
+      <w:r>
+        <w:rPr>
+          <w:rFonts w:hint="eastAsia"/>
+        </w:rPr>
+        <w:tab/>
+      </w:r>
+      <w:r>
+        <w:rPr>
+          <w:rFonts w:hint="eastAsia"/>
+        </w:rPr>
+        <w:tab/>
+        <w:t>name:昵称</w:t>
+      </w:r>
+    </w:p>
+    <w:p>
+      <w:pPr>
+        <w:pStyle w:val="a3"/>
+        <w:widowControl/>
+        <w:ind w:left="360" w:firstLineChars="0" w:firstLine="0"/>
+        <w:jc w:val="left"/>
+      </w:pPr>
+      <w:r>
+        <w:rPr>
+          <w:rFonts w:hint="eastAsia"/>
+        </w:rPr>
+        <w:tab/>
+      </w:r>
+      <w:r>
+        <w:rPr>
+          <w:rFonts w:hint="eastAsia"/>
+        </w:rPr>
+        <w:tab/>
+      </w:r>
+      <w:r>
+        <w:rPr>
+          <w:rFonts w:hint="eastAsia"/>
+        </w:rPr>
+        <w:tab/>
+        <w:t>position:楼层位置信息</w:t>
+      </w:r>
+    </w:p>
+    <w:p>
+      <w:pPr>
+        <w:pStyle w:val="a3"/>
+        <w:widowControl/>
+        <w:ind w:left="360" w:firstLineChars="0" w:firstLine="0"/>
+        <w:jc w:val="left"/>
+      </w:pPr>
+      <w:r>
+        <w:rPr>
+          <w:rFonts w:hint="eastAsia"/>
+        </w:rPr>
+        <w:tab/>
+      </w:r>
+      <w:r>
+        <w:rPr>
+          <w:rFonts w:hint="eastAsia"/>
+        </w:rPr>
+        <w:tab/>
+      </w:r>
+      <w:r>
+        <w:rPr>
+          <w:rFonts w:hint="eastAsia"/>
+        </w:rPr>
+        <w:tab/>
+        <w:t>sexual:性别</w:t>
+      </w:r>
+    </w:p>
+    <w:p>
+      <w:pPr>
+        <w:widowControl/>
+        <w:ind w:firstLine="360"/>
         <w:jc w:val="left"/>
       </w:pPr>
       <w:r>
@@ -1920,66 +1893,44 @@
     </w:p>
     <w:p>
       <w:pPr>
-        <w:pStyle w:val="a3"/>
-        <w:widowControl/>
-        <w:ind w:left="360" w:firstLineChars="0" w:firstLine="0"/>
-        <w:jc w:val="left"/>
-      </w:pPr>
-      <w:r>
-        <w:rPr>
-          <w:rFonts w:hint="eastAsia"/>
-        </w:rPr>
-        <w:t>PHP Array:</w:t>
-      </w:r>
-    </w:p>
-    <w:p>
-      <w:pPr>
-        <w:pStyle w:val="a3"/>
-        <w:widowControl/>
-        <w:ind w:left="360" w:firstLineChars="0" w:firstLine="0"/>
-        <w:jc w:val="left"/>
-      </w:pPr>
-      <w:r>
-        <w:rPr>
-          <w:rFonts w:hint="eastAsia"/>
-        </w:rPr>
-        <w:t>[</w:t>
-      </w:r>
-      <w:r>
-        <w:t>“</w:t>
-      </w:r>
-      <w:r>
-        <w:rPr>
-          <w:rFonts w:hint="eastAsia"/>
-        </w:rPr>
+        <w:widowControl/>
+        <w:ind w:firstLine="360"/>
+        <w:jc w:val="left"/>
+      </w:pPr>
+      <w:r>
+        <w:rPr>
+          <w:rFonts w:hint="eastAsia"/>
+        </w:rPr>
+        <w:t>JSON:</w:t>
+      </w:r>
+    </w:p>
+    <w:p>
+      <w:pPr>
+        <w:widowControl/>
+        <w:ind w:firstLine="360"/>
+        <w:jc w:val="left"/>
+      </w:pPr>
+      <w:r>
         <w:t>result</w:t>
       </w:r>
       <w:r>
-        <w:t>”</w:t>
-      </w:r>
-      <w:r>
-        <w:rPr>
-          <w:rFonts w:hint="eastAsia"/>
-        </w:rPr>
-        <w:t>,</w:t>
-      </w:r>
-      <w:r>
-        <w:t>”</w:t>
-      </w:r>
-      <w:r>
-        <w:rPr>
-          <w:rFonts w:hint="eastAsia"/>
-        </w:rPr>
-        <w:t>reason</w:t>
-      </w:r>
-      <w:r>
-        <w:t>”</w:t>
-      </w:r>
-      <w:r>
-        <w:rPr>
-          <w:rFonts w:hint="eastAsia"/>
-        </w:rPr>
-        <w:t>]</w:t>
+        <w:rPr>
+          <w:rFonts w:hint="eastAsia"/>
+        </w:rPr>
+        <w:t>:处理结果</w:t>
+      </w:r>
+    </w:p>
+    <w:p>
+      <w:pPr>
+        <w:widowControl/>
+        <w:ind w:firstLine="360"/>
+        <w:jc w:val="left"/>
+      </w:pPr>
+      <w:r>
+        <w:rPr>
+          <w:rFonts w:hint="eastAsia"/>
+        </w:rPr>
+        <w:t>reason:错误原因(无错误为空)</w:t>
       </w:r>
     </w:p>
     <w:p>
@@ -1992,9 +1943,137 @@
         </w:numPr>
         <w:ind w:firstLineChars="0"/>
         <w:jc w:val="left"/>
-        <w:rPr>
-          <w:rFonts w:hint="eastAsia"/>
-        </w:rPr>
+      </w:pPr>
+      <w:r>
+        <w:rPr>
+          <w:rFonts w:hint="eastAsia"/>
+        </w:rPr>
+        <w:t>修改手机号model/user.php:public function editPhone($Id,$phone)</w:t>
+      </w:r>
+    </w:p>
+    <w:p>
+      <w:pPr>
+        <w:pStyle w:val="a3"/>
+        <w:widowControl/>
+        <w:ind w:left="360" w:firstLineChars="0" w:firstLine="0"/>
+        <w:jc w:val="left"/>
+      </w:pPr>
+      <w:r>
+        <w:rPr>
+          <w:rFonts w:hint="eastAsia"/>
+        </w:rPr>
+        <w:t>传值 Id:用户Id</w:t>
+      </w:r>
+    </w:p>
+    <w:p>
+      <w:pPr>
+        <w:pStyle w:val="a3"/>
+        <w:widowControl/>
+        <w:ind w:left="360" w:firstLineChars="0" w:firstLine="0"/>
+        <w:jc w:val="left"/>
+      </w:pPr>
+      <w:r>
+        <w:rPr>
+          <w:rFonts w:hint="eastAsia"/>
+        </w:rPr>
+        <w:tab/>
+      </w:r>
+      <w:r>
+        <w:rPr>
+          <w:rFonts w:hint="eastAsia"/>
+        </w:rPr>
+        <w:tab/>
+        <w:t xml:space="preserve"> phone:手机号</w:t>
+      </w:r>
+    </w:p>
+    <w:p>
+      <w:pPr>
+        <w:pStyle w:val="a3"/>
+        <w:widowControl/>
+        <w:ind w:left="360" w:firstLineChars="0" w:firstLine="0"/>
+        <w:jc w:val="left"/>
+      </w:pPr>
+      <w:r>
+        <w:rPr>
+          <w:rFonts w:hint="eastAsia"/>
+        </w:rPr>
+        <w:t>返回:</w:t>
+      </w:r>
+    </w:p>
+    <w:p>
+      <w:pPr>
+        <w:pStyle w:val="a3"/>
+        <w:widowControl/>
+        <w:ind w:left="360" w:firstLineChars="0" w:firstLine="0"/>
+        <w:jc w:val="left"/>
+      </w:pPr>
+      <w:r>
+        <w:rPr>
+          <w:rFonts w:hint="eastAsia"/>
+        </w:rPr>
+        <w:t>PHP Array:</w:t>
+      </w:r>
+    </w:p>
+    <w:p>
+      <w:pPr>
+        <w:pStyle w:val="a3"/>
+        <w:widowControl/>
+        <w:ind w:left="360" w:firstLineChars="0" w:firstLine="0"/>
+        <w:jc w:val="left"/>
+      </w:pPr>
+      <w:r>
+        <w:rPr>
+          <w:rFonts w:hint="eastAsia"/>
+        </w:rPr>
+        <w:t>[</w:t>
+      </w:r>
+      <w:r>
+        <w:t>“</w:t>
+      </w:r>
+      <w:r>
+        <w:rPr>
+          <w:rFonts w:hint="eastAsia"/>
+        </w:rPr>
+        <w:t>result</w:t>
+      </w:r>
+      <w:r>
+        <w:t>”</w:t>
+      </w:r>
+      <w:r>
+        <w:rPr>
+          <w:rFonts w:hint="eastAsia"/>
+        </w:rPr>
+        <w:t>,</w:t>
+      </w:r>
+      <w:r>
+        <w:t>”</w:t>
+      </w:r>
+      <w:r>
+        <w:rPr>
+          <w:rFonts w:hint="eastAsia"/>
+        </w:rPr>
+        <w:t>reason</w:t>
+      </w:r>
+      <w:r>
+        <w:t>”</w:t>
+      </w:r>
+      <w:r>
+        <w:rPr>
+          <w:rFonts w:hint="eastAsia"/>
+        </w:rPr>
+        <w:t>]</w:t>
+      </w:r>
+    </w:p>
+    <w:p>
+      <w:pPr>
+        <w:pStyle w:val="a3"/>
+        <w:widowControl/>
+        <w:numPr>
+          <w:ilvl w:val="0"/>
+          <w:numId w:val="2"/>
+        </w:numPr>
+        <w:ind w:firstLineChars="0"/>
+        <w:jc w:val="left"/>
       </w:pPr>
       <w:r>
         <w:rPr>
@@ -2009,9 +2088,6 @@
         <w:widowControl/>
         <w:ind w:left="360" w:firstLineChars="0" w:firstLine="0"/>
         <w:jc w:val="left"/>
-        <w:rPr>
-          <w:rFonts w:hint="eastAsia"/>
-        </w:rPr>
       </w:pPr>
       <w:r>
         <w:rPr>
@@ -2026,9 +2102,6 @@
         <w:widowControl/>
         <w:ind w:left="360" w:firstLineChars="0" w:firstLine="0"/>
         <w:jc w:val="left"/>
-        <w:rPr>
-          <w:rFonts w:hint="eastAsia"/>
-        </w:rPr>
       </w:pPr>
       <w:r>
         <w:rPr>
@@ -2055,9 +2128,6 @@
         <w:widowControl/>
         <w:ind w:left="360" w:firstLineChars="0" w:firstLine="0"/>
         <w:jc w:val="left"/>
-        <w:rPr>
-          <w:rFonts w:hint="eastAsia"/>
-        </w:rPr>
       </w:pPr>
       <w:r>
         <w:rPr>
@@ -2079,9 +2149,6 @@
         <w:widowControl/>
         <w:ind w:left="360" w:firstLineChars="0" w:firstLine="0"/>
         <w:jc w:val="left"/>
-        <w:rPr>
-          <w:rFonts w:hint="eastAsia"/>
-        </w:rPr>
       </w:pPr>
       <w:r>
         <w:rPr>
@@ -2096,9 +2163,6 @@
         <w:widowControl/>
         <w:ind w:left="360" w:firstLineChars="0" w:firstLine="0"/>
         <w:jc w:val="left"/>
-        <w:rPr>
-          <w:rFonts w:hint="eastAsia"/>
-        </w:rPr>
       </w:pPr>
       <w:r>
         <w:rPr>
@@ -2113,9 +2177,6 @@
         <w:widowControl/>
         <w:ind w:left="360" w:firstLineChars="0" w:firstLine="0"/>
         <w:jc w:val="left"/>
-        <w:rPr>
-          <w:rFonts w:hint="eastAsia"/>
-        </w:rPr>
       </w:pPr>
       <w:r>
         <w:rPr>
@@ -2166,9 +2227,6 @@
         <w:widowControl/>
         <w:ind w:left="360" w:firstLineChars="0" w:firstLine="0"/>
         <w:jc w:val="left"/>
-        <w:rPr>
-          <w:rFonts w:hint="eastAsia"/>
-        </w:rPr>
       </w:pPr>
       <w:r>
         <w:rPr>
@@ -2183,32 +2241,20 @@
         <w:widowControl/>
         <w:ind w:left="360" w:firstLineChars="0" w:firstLine="0"/>
         <w:jc w:val="left"/>
-        <w:rPr>
-          <w:rFonts w:hint="eastAsia"/>
-        </w:rPr>
-      </w:pPr>
-      <w:r>
-        <w:rPr>
-          <w:rFonts w:hint="eastAsia"/>
-        </w:rPr>
-        <w:t>第二部,调用</w:t>
-      </w:r>
-      <w:r>
-        <w:rPr>
-          <w:rFonts w:hint="eastAsia"/>
-        </w:rPr>
-        <w:t>api/SMS.php</w:t>
-      </w:r>
-    </w:p>
-    <w:p>
-      <w:pPr>
-        <w:pStyle w:val="a3"/>
-        <w:widowControl/>
-        <w:ind w:left="360" w:firstLineChars="0" w:firstLine="0"/>
-        <w:jc w:val="left"/>
-        <w:rPr>
-          <w:rFonts w:hint="eastAsia"/>
-        </w:rPr>
+      </w:pPr>
+      <w:r>
+        <w:rPr>
+          <w:rFonts w:hint="eastAsia"/>
+        </w:rPr>
+        <w:t>第二部,调用api/SMS.php</w:t>
+      </w:r>
+    </w:p>
+    <w:p>
+      <w:pPr>
+        <w:pStyle w:val="a3"/>
+        <w:widowControl/>
+        <w:ind w:left="360" w:firstLineChars="0" w:firstLine="0"/>
+        <w:jc w:val="left"/>
       </w:pPr>
       <w:r>
         <w:rPr>
@@ -2226,54 +2272,36 @@
         <w:rPr>
           <w:rFonts w:hint="eastAsia"/>
         </w:rPr>
-        <w:t>action=</w:t>
-      </w:r>
-      <w:r>
-        <w:rPr>
-          <w:rFonts w:hint="eastAsia"/>
-        </w:rPr>
-        <w:t>check</w:t>
-      </w:r>
-    </w:p>
-    <w:p>
-      <w:pPr>
-        <w:pStyle w:val="a3"/>
-        <w:widowControl/>
-        <w:ind w:left="360" w:firstLineChars="0" w:firstLine="0"/>
-        <w:jc w:val="left"/>
-        <w:rPr>
-          <w:rFonts w:hint="eastAsia"/>
-        </w:rPr>
-      </w:pPr>
-      <w:r>
-        <w:rPr>
-          <w:rFonts w:hint="eastAsia"/>
-        </w:rPr>
-        <w:tab/>
-      </w:r>
-      <w:r>
-        <w:rPr>
-          <w:rFonts w:hint="eastAsia"/>
-        </w:rPr>
-        <w:tab/>
-        <w:t xml:space="preserve">Post: </w:t>
-      </w:r>
-      <w:r>
-        <w:rPr>
-          <w:rFonts w:hint="eastAsia"/>
-        </w:rPr>
-        <w:t>Id = 第一步获得的Id,</w:t>
-      </w:r>
-    </w:p>
-    <w:p>
-      <w:pPr>
-        <w:pStyle w:val="a3"/>
-        <w:widowControl/>
-        <w:ind w:left="360" w:firstLineChars="0" w:firstLine="0"/>
-        <w:jc w:val="left"/>
-        <w:rPr>
-          <w:rFonts w:hint="eastAsia"/>
-        </w:rPr>
+        <w:t>action=check</w:t>
+      </w:r>
+    </w:p>
+    <w:p>
+      <w:pPr>
+        <w:pStyle w:val="a3"/>
+        <w:widowControl/>
+        <w:ind w:left="360" w:firstLineChars="0" w:firstLine="0"/>
+        <w:jc w:val="left"/>
+      </w:pPr>
+      <w:r>
+        <w:rPr>
+          <w:rFonts w:hint="eastAsia"/>
+        </w:rPr>
+        <w:tab/>
+      </w:r>
+      <w:r>
+        <w:rPr>
+          <w:rFonts w:hint="eastAsia"/>
+        </w:rPr>
+        <w:tab/>
+        <w:t>Post: Id = 第一步获得的Id,</w:t>
+      </w:r>
+    </w:p>
+    <w:p>
+      <w:pPr>
+        <w:pStyle w:val="a3"/>
+        <w:widowControl/>
+        <w:ind w:left="360" w:firstLineChars="0" w:firstLine="0"/>
+        <w:jc w:val="left"/>
       </w:pPr>
       <w:r>
         <w:rPr>
@@ -2310,9 +2338,6 @@
         <w:widowControl/>
         <w:ind w:left="360" w:firstLineChars="0" w:firstLine="0"/>
         <w:jc w:val="left"/>
-        <w:rPr>
-          <w:rFonts w:hint="eastAsia"/>
-        </w:rPr>
       </w:pPr>
       <w:r>
         <w:rPr>
@@ -2327,9 +2352,6 @@
         <w:widowControl/>
         <w:ind w:left="360" w:firstLineChars="0" w:firstLine="0"/>
         <w:jc w:val="left"/>
-        <w:rPr>
-          <w:rFonts w:hint="eastAsia"/>
-        </w:rPr>
       </w:pPr>
       <w:r>
         <w:rPr>
@@ -2344,9 +2366,6 @@
         <w:widowControl/>
         <w:ind w:left="360" w:firstLineChars="0" w:firstLine="0"/>
         <w:jc w:val="left"/>
-        <w:rPr>
-          <w:rFonts w:hint="eastAsia"/>
-        </w:rPr>
       </w:pPr>
       <w:r>
         <w:rPr>
@@ -2390,8 +2409,6 @@
         </w:rPr>
         <w:t>];</w:t>
       </w:r>
-      <w:bookmarkStart w:id="0" w:name="_GoBack"/>
-      <w:bookmarkEnd w:id="0"/>
     </w:p>
     <w:p>
       <w:pPr>

</xml_diff>

<commit_message>
v0.9 release cheke more infomation in README.md
</commit_message>
<xml_diff>
--- a/document/顺带技术开发文档.docx
+++ b/document/顺带技术开发文档.docx
@@ -198,7 +198,21 @@
         <w:rPr>
           <w:rFonts w:hint="eastAsia"/>
         </w:rPr>
-        <w:t>项目同步使用Git,仓库地址:</w:t>
+        <w:t>项目同步使用</w:t>
+      </w:r>
+      <w:proofErr w:type="spellStart"/>
+      <w:r>
+        <w:rPr>
+          <w:rFonts w:hint="eastAsia"/>
+        </w:rPr>
+        <w:t>Git</w:t>
+      </w:r>
+      <w:proofErr w:type="spellEnd"/>
+      <w:r>
+        <w:rPr>
+          <w:rFonts w:hint="eastAsia"/>
+        </w:rPr>
+        <w:t>,仓库地址:</w:t>
       </w:r>
       <w:r>
         <w:t xml:space="preserve"> </w:t>
@@ -281,7 +295,35 @@
         <w:rPr>
           <w:rFonts w:hint="eastAsia"/>
         </w:rPr>
-        <w:t>引入model/base.php,连接数据库.数据库封装为$sql变量</w:t>
+        <w:t>引入model/</w:t>
+      </w:r>
+      <w:proofErr w:type="spellStart"/>
+      <w:r>
+        <w:rPr>
+          <w:rFonts w:hint="eastAsia"/>
+        </w:rPr>
+        <w:t>base.php</w:t>
+      </w:r>
+      <w:proofErr w:type="spellEnd"/>
+      <w:r>
+        <w:rPr>
+          <w:rFonts w:hint="eastAsia"/>
+        </w:rPr>
+        <w:t>,连接数据库.数据库封装为$</w:t>
+      </w:r>
+      <w:proofErr w:type="spellStart"/>
+      <w:r>
+        <w:rPr>
+          <w:rFonts w:hint="eastAsia"/>
+        </w:rPr>
+        <w:t>sql</w:t>
+      </w:r>
+      <w:proofErr w:type="spellEnd"/>
+      <w:r>
+        <w:rPr>
+          <w:rFonts w:hint="eastAsia"/>
+        </w:rPr>
+        <w:t>变量</w:t>
       </w:r>
     </w:p>
     <w:p>
@@ -418,11 +460,19 @@
         <w:ind w:left="360" w:firstLineChars="0" w:firstLine="0"/>
         <w:jc w:val="left"/>
       </w:pPr>
-      <w:r>
-        <w:rPr>
-          <w:rFonts w:hint="eastAsia"/>
-        </w:rPr>
-        <w:t>api---------------------------------------存放所有暴露给前端的接口</w:t>
+      <w:proofErr w:type="spellStart"/>
+      <w:r>
+        <w:rPr>
+          <w:rFonts w:hint="eastAsia"/>
+        </w:rPr>
+        <w:t>api</w:t>
+      </w:r>
+      <w:proofErr w:type="spellEnd"/>
+      <w:r>
+        <w:rPr>
+          <w:rFonts w:hint="eastAsia"/>
+        </w:rPr>
+        <w:t>---------------------------------------存放所有暴露给前端的接口</w:t>
       </w:r>
     </w:p>
     <w:p>
@@ -450,7 +500,21 @@
         <w:rPr>
           <w:rFonts w:hint="eastAsia"/>
         </w:rPr>
-        <w:t>static--------------------------------------存放css,js,img等静态文件</w:t>
+        <w:t>static--------------------------------------存放</w:t>
+      </w:r>
+      <w:proofErr w:type="spellStart"/>
+      <w:r>
+        <w:rPr>
+          <w:rFonts w:hint="eastAsia"/>
+        </w:rPr>
+        <w:t>css,js,img</w:t>
+      </w:r>
+      <w:proofErr w:type="spellEnd"/>
+      <w:r>
+        <w:rPr>
+          <w:rFonts w:hint="eastAsia"/>
+        </w:rPr>
+        <w:t>等静态文件</w:t>
       </w:r>
     </w:p>
     <w:p>
@@ -474,11 +538,19 @@
         <w:ind w:left="360" w:firstLineChars="0" w:firstLine="0"/>
         <w:jc w:val="left"/>
       </w:pPr>
-      <w:r>
-        <w:rPr>
-          <w:rFonts w:hint="eastAsia"/>
-        </w:rPr>
-        <w:t>webAccess.php---------------------------------------用户授权接入点</w:t>
+      <w:proofErr w:type="spellStart"/>
+      <w:r>
+        <w:rPr>
+          <w:rFonts w:hint="eastAsia"/>
+        </w:rPr>
+        <w:t>webAccess.php</w:t>
+      </w:r>
+      <w:proofErr w:type="spellEnd"/>
+      <w:r>
+        <w:rPr>
+          <w:rFonts w:hint="eastAsia"/>
+        </w:rPr>
+        <w:t>---------------------------------------用户授权接入点</w:t>
       </w:r>
     </w:p>
     <w:p>
@@ -627,18 +699,28 @@
         </w:rPr>
         <w:t>新建订单</w:t>
       </w:r>
-      <w:r>
-        <w:rPr>
-          <w:rFonts w:hint="eastAsia"/>
-        </w:rPr>
-        <w:t>api/</w:t>
-      </w:r>
+      <w:proofErr w:type="spellStart"/>
+      <w:r>
+        <w:rPr>
+          <w:rFonts w:hint="eastAsia"/>
+        </w:rPr>
+        <w:t>api</w:t>
+      </w:r>
+      <w:proofErr w:type="spellEnd"/>
+      <w:r>
+        <w:rPr>
+          <w:rFonts w:hint="eastAsia"/>
+        </w:rPr>
+        <w:t>/</w:t>
+      </w:r>
+      <w:proofErr w:type="spellStart"/>
       <w:r>
         <w:rPr>
           <w:rFonts w:hint="eastAsia"/>
         </w:rPr>
         <w:t>Order.php</w:t>
       </w:r>
+      <w:proofErr w:type="spellEnd"/>
     </w:p>
     <w:p>
       <w:pPr>
@@ -740,23 +822,45 @@
         <w:ind w:left="840" w:firstLine="420"/>
         <w:jc w:val="left"/>
       </w:pPr>
-      <w:r>
-        <w:rPr>
-          <w:rFonts w:hint="eastAsia"/>
-        </w:rPr>
-        <w:t>receiveTime:收取时间</w:t>
-      </w:r>
-    </w:p>
-    <w:p>
-      <w:pPr>
-        <w:widowControl/>
-        <w:jc w:val="left"/>
-      </w:pPr>
-      <w:r>
-        <w:rPr>
-          <w:rFonts w:hint="eastAsia"/>
-        </w:rPr>
-        <w:t>(创建订单时,userId代表的是发起订单的用户)</w:t>
+      <w:proofErr w:type="spellStart"/>
+      <w:r>
+        <w:rPr>
+          <w:rFonts w:hint="eastAsia"/>
+        </w:rPr>
+        <w:t>receiveTime</w:t>
+      </w:r>
+      <w:proofErr w:type="spellEnd"/>
+      <w:r>
+        <w:rPr>
+          <w:rFonts w:hint="eastAsia"/>
+        </w:rPr>
+        <w:t>:收取时间</w:t>
+      </w:r>
+    </w:p>
+    <w:p>
+      <w:pPr>
+        <w:widowControl/>
+        <w:jc w:val="left"/>
+      </w:pPr>
+      <w:r>
+        <w:rPr>
+          <w:rFonts w:hint="eastAsia"/>
+        </w:rPr>
+        <w:t>(创建订单时,</w:t>
+      </w:r>
+      <w:proofErr w:type="spellStart"/>
+      <w:r>
+        <w:rPr>
+          <w:rFonts w:hint="eastAsia"/>
+        </w:rPr>
+        <w:t>userId</w:t>
+      </w:r>
+      <w:proofErr w:type="spellEnd"/>
+      <w:r>
+        <w:rPr>
+          <w:rFonts w:hint="eastAsia"/>
+        </w:rPr>
+        <w:t>代表的是发起订单的用户)</w:t>
       </w:r>
     </w:p>
     <w:p>
@@ -825,8 +929,30 @@
         <w:rPr>
           <w:rFonts w:hint="eastAsia"/>
         </w:rPr>
-        <w:t>2. 获取所有订单api/Order.php</w:t>
-      </w:r>
+        <w:t>2. 获取所有订单</w:t>
+      </w:r>
+      <w:proofErr w:type="spellStart"/>
+      <w:r>
+        <w:rPr>
+          <w:rFonts w:hint="eastAsia"/>
+        </w:rPr>
+        <w:t>api</w:t>
+      </w:r>
+      <w:proofErr w:type="spellEnd"/>
+      <w:r>
+        <w:rPr>
+          <w:rFonts w:hint="eastAsia"/>
+        </w:rPr>
+        <w:t>/</w:t>
+      </w:r>
+      <w:proofErr w:type="spellStart"/>
+      <w:r>
+        <w:rPr>
+          <w:rFonts w:hint="eastAsia"/>
+        </w:rPr>
+        <w:t>Order.php</w:t>
+      </w:r>
+      <w:proofErr w:type="spellEnd"/>
     </w:p>
     <w:p>
       <w:pPr>
@@ -849,8 +975,16 @@
         <w:rPr>
           <w:rFonts w:hint="eastAsia"/>
         </w:rPr>
-        <w:t>Get  :action = getAll</w:t>
-      </w:r>
+        <w:t xml:space="preserve">Get  :action = </w:t>
+      </w:r>
+      <w:proofErr w:type="spellStart"/>
+      <w:r>
+        <w:rPr>
+          <w:rFonts w:hint="eastAsia"/>
+        </w:rPr>
+        <w:t>getAll</w:t>
+      </w:r>
+      <w:proofErr w:type="spellEnd"/>
     </w:p>
     <w:p>
       <w:pPr>
@@ -1009,12 +1143,28 @@
         </w:rPr>
         <w:t>3. 获取订单详情</w:t>
       </w:r>
-      <w:r>
-        <w:rPr>
-          <w:rFonts w:hint="eastAsia"/>
-        </w:rPr>
-        <w:t>api/Order.php</w:t>
-      </w:r>
+      <w:proofErr w:type="spellStart"/>
+      <w:r>
+        <w:rPr>
+          <w:rFonts w:hint="eastAsia"/>
+        </w:rPr>
+        <w:t>api</w:t>
+      </w:r>
+      <w:proofErr w:type="spellEnd"/>
+      <w:r>
+        <w:rPr>
+          <w:rFonts w:hint="eastAsia"/>
+        </w:rPr>
+        <w:t>/</w:t>
+      </w:r>
+      <w:proofErr w:type="spellStart"/>
+      <w:r>
+        <w:rPr>
+          <w:rFonts w:hint="eastAsia"/>
+        </w:rPr>
+        <w:t>Order.php</w:t>
+      </w:r>
+      <w:proofErr w:type="spellEnd"/>
     </w:p>
     <w:p>
       <w:pPr>
@@ -1125,26 +1275,52 @@
           <w:rFonts w:hint="eastAsia"/>
         </w:rPr>
         <w:tab/>
-        <w:t>endTime:订单结束日期</w:t>
-      </w:r>
-    </w:p>
-    <w:p>
-      <w:pPr>
-        <w:widowControl/>
-        <w:jc w:val="left"/>
-      </w:pPr>
-      <w:r>
-        <w:rPr>
-          <w:rFonts w:hint="eastAsia"/>
-        </w:rPr>
-        <w:tab/>
-      </w:r>
-      <w:r>
-        <w:rPr>
-          <w:rFonts w:hint="eastAsia"/>
-        </w:rPr>
-        <w:tab/>
-        <w:t>receiveTime:收取时间</w:t>
+      </w:r>
+      <w:proofErr w:type="spellStart"/>
+      <w:r>
+        <w:rPr>
+          <w:rFonts w:hint="eastAsia"/>
+        </w:rPr>
+        <w:t>endTime</w:t>
+      </w:r>
+      <w:proofErr w:type="spellEnd"/>
+      <w:r>
+        <w:rPr>
+          <w:rFonts w:hint="eastAsia"/>
+        </w:rPr>
+        <w:t>:订单结束日期</w:t>
+      </w:r>
+    </w:p>
+    <w:p>
+      <w:pPr>
+        <w:widowControl/>
+        <w:jc w:val="left"/>
+      </w:pPr>
+      <w:r>
+        <w:rPr>
+          <w:rFonts w:hint="eastAsia"/>
+        </w:rPr>
+        <w:tab/>
+      </w:r>
+      <w:r>
+        <w:rPr>
+          <w:rFonts w:hint="eastAsia"/>
+        </w:rPr>
+        <w:tab/>
+      </w:r>
+      <w:proofErr w:type="spellStart"/>
+      <w:r>
+        <w:rPr>
+          <w:rFonts w:hint="eastAsia"/>
+        </w:rPr>
+        <w:t>receiveTime</w:t>
+      </w:r>
+      <w:proofErr w:type="spellEnd"/>
+      <w:r>
+        <w:rPr>
+          <w:rFonts w:hint="eastAsia"/>
+        </w:rPr>
+        <w:t>:收取时间</w:t>
       </w:r>
     </w:p>
     <w:p>
@@ -1164,12 +1340,28 @@
         </w:rPr>
         <w:t>修改订单</w:t>
       </w:r>
-      <w:r>
-        <w:rPr>
-          <w:rFonts w:hint="eastAsia"/>
-        </w:rPr>
-        <w:t>api/Order.php</w:t>
-      </w:r>
+      <w:proofErr w:type="spellStart"/>
+      <w:r>
+        <w:rPr>
+          <w:rFonts w:hint="eastAsia"/>
+        </w:rPr>
+        <w:t>api</w:t>
+      </w:r>
+      <w:proofErr w:type="spellEnd"/>
+      <w:r>
+        <w:rPr>
+          <w:rFonts w:hint="eastAsia"/>
+        </w:rPr>
+        <w:t>/</w:t>
+      </w:r>
+      <w:proofErr w:type="spellStart"/>
+      <w:r>
+        <w:rPr>
+          <w:rFonts w:hint="eastAsia"/>
+        </w:rPr>
+        <w:t>Order.php</w:t>
+      </w:r>
+      <w:proofErr w:type="spellEnd"/>
     </w:p>
     <w:p>
       <w:pPr>
@@ -1270,7 +1462,21 @@
           <w:rFonts w:hint="eastAsia"/>
         </w:rPr>
         <w:tab/>
-        <w:t xml:space="preserve">  receiveTime:收取时间</w:t>
+        <w:t xml:space="preserve">  </w:t>
+      </w:r>
+      <w:proofErr w:type="spellStart"/>
+      <w:r>
+        <w:rPr>
+          <w:rFonts w:hint="eastAsia"/>
+        </w:rPr>
+        <w:t>receiveTime</w:t>
+      </w:r>
+      <w:proofErr w:type="spellEnd"/>
+      <w:r>
+        <w:rPr>
+          <w:rFonts w:hint="eastAsia"/>
+        </w:rPr>
+        <w:t>:收取时间</w:t>
       </w:r>
     </w:p>
     <w:p>
@@ -1345,8 +1551,30 @@
         <w:rPr>
           <w:rFonts w:hint="eastAsia"/>
         </w:rPr>
-        <w:t>接单 api/Order.php</w:t>
-      </w:r>
+        <w:t xml:space="preserve">接单 </w:t>
+      </w:r>
+      <w:proofErr w:type="spellStart"/>
+      <w:r>
+        <w:rPr>
+          <w:rFonts w:hint="eastAsia"/>
+        </w:rPr>
+        <w:t>api</w:t>
+      </w:r>
+      <w:proofErr w:type="spellEnd"/>
+      <w:r>
+        <w:rPr>
+          <w:rFonts w:hint="eastAsia"/>
+        </w:rPr>
+        <w:t>/</w:t>
+      </w:r>
+      <w:proofErr w:type="spellStart"/>
+      <w:r>
+        <w:rPr>
+          <w:rFonts w:hint="eastAsia"/>
+        </w:rPr>
+        <w:t>Order.php</w:t>
+      </w:r>
+      <w:proofErr w:type="spellEnd"/>
     </w:p>
     <w:p>
       <w:pPr>
@@ -1374,9 +1602,6 @@
         <w:widowControl/>
         <w:ind w:left="360" w:firstLineChars="0" w:firstLine="0"/>
         <w:jc w:val="left"/>
-        <w:rPr>
-          <w:rFonts w:hint="eastAsia"/>
-        </w:rPr>
       </w:pPr>
       <w:r>
         <w:rPr>
@@ -1398,9 +1623,6 @@
         <w:widowControl/>
         <w:ind w:left="360" w:firstLineChars="0" w:firstLine="0"/>
         <w:jc w:val="left"/>
-        <w:rPr>
-          <w:rFonts w:hint="eastAsia"/>
-        </w:rPr>
       </w:pPr>
     </w:p>
     <w:p>
@@ -1421,16 +1643,35 @@
         </w:numPr>
         <w:ind w:firstLineChars="0"/>
         <w:jc w:val="left"/>
-        <w:rPr>
-          <w:rFonts w:hint="eastAsia"/>
-        </w:rPr>
-      </w:pPr>
-      <w:r>
-        <w:rPr>
-          <w:rFonts w:hint="eastAsia"/>
-        </w:rPr>
-        <w:t>获取自己相关订单 api/order.php</w:t>
-      </w:r>
+      </w:pPr>
+      <w:r>
+        <w:rPr>
+          <w:rFonts w:hint="eastAsia"/>
+        </w:rPr>
+        <w:t xml:space="preserve">获取自己相关订单 </w:t>
+      </w:r>
+      <w:proofErr w:type="spellStart"/>
+      <w:r>
+        <w:rPr>
+          <w:rFonts w:hint="eastAsia"/>
+        </w:rPr>
+        <w:t>api</w:t>
+      </w:r>
+      <w:proofErr w:type="spellEnd"/>
+      <w:r>
+        <w:rPr>
+          <w:rFonts w:hint="eastAsia"/>
+        </w:rPr>
+        <w:t>/</w:t>
+      </w:r>
+      <w:proofErr w:type="spellStart"/>
+      <w:r>
+        <w:rPr>
+          <w:rFonts w:hint="eastAsia"/>
+        </w:rPr>
+        <w:t>order.php</w:t>
+      </w:r>
+      <w:proofErr w:type="spellEnd"/>
     </w:p>
     <w:p>
       <w:pPr>
@@ -1438,9 +1679,6 @@
         <w:widowControl/>
         <w:ind w:left="360" w:firstLineChars="0" w:firstLine="0"/>
         <w:jc w:val="left"/>
-        <w:rPr>
-          <w:rFonts w:hint="eastAsia"/>
-        </w:rPr>
       </w:pPr>
       <w:r>
         <w:rPr>
@@ -1448,12 +1686,14 @@
         </w:rPr>
         <w:t xml:space="preserve">传值:Get : action = </w:t>
       </w:r>
+      <w:proofErr w:type="spellStart"/>
       <w:r>
         <w:rPr>
           <w:rFonts w:hint="eastAsia"/>
         </w:rPr>
         <w:t>getMine</w:t>
       </w:r>
+      <w:proofErr w:type="spellEnd"/>
     </w:p>
     <w:p>
       <w:pPr>
@@ -1461,9 +1701,6 @@
         <w:widowControl/>
         <w:ind w:left="360" w:firstLineChars="0" w:firstLine="0"/>
         <w:jc w:val="left"/>
-        <w:rPr>
-          <w:rFonts w:hint="eastAsia"/>
-        </w:rPr>
       </w:pPr>
     </w:p>
     <w:p>
@@ -1472,12 +1709,7 @@
         <w:widowControl/>
         <w:ind w:left="360" w:firstLineChars="0" w:firstLine="0"/>
         <w:jc w:val="left"/>
-        <w:rPr>
-          <w:rFonts w:hint="eastAsia"/>
-        </w:rPr>
-      </w:pPr>
-      <w:bookmarkStart w:id="0" w:name="_GoBack"/>
-      <w:bookmarkEnd w:id="0"/>
+      </w:pPr>
     </w:p>
     <w:p>
       <w:pPr>
@@ -1494,8 +1726,30 @@
         <w:rPr>
           <w:rFonts w:hint="eastAsia"/>
         </w:rPr>
-        <w:t>查看手机号api/Order.php</w:t>
-      </w:r>
+        <w:t>查看手机号</w:t>
+      </w:r>
+      <w:proofErr w:type="spellStart"/>
+      <w:r>
+        <w:rPr>
+          <w:rFonts w:hint="eastAsia"/>
+        </w:rPr>
+        <w:t>api</w:t>
+      </w:r>
+      <w:proofErr w:type="spellEnd"/>
+      <w:r>
+        <w:rPr>
+          <w:rFonts w:hint="eastAsia"/>
+        </w:rPr>
+        <w:t>/</w:t>
+      </w:r>
+      <w:proofErr w:type="spellStart"/>
+      <w:r>
+        <w:rPr>
+          <w:rFonts w:hint="eastAsia"/>
+        </w:rPr>
+        <w:t>Order.php</w:t>
+      </w:r>
+      <w:proofErr w:type="spellEnd"/>
     </w:p>
     <w:p>
       <w:pPr>
@@ -1591,7 +1845,35 @@
         <w:rPr>
           <w:rFonts w:hint="eastAsia"/>
         </w:rPr>
-        <w:t>model/user.php :  public function getUser($Id)</w:t>
+        <w:t>model/</w:t>
+      </w:r>
+      <w:proofErr w:type="spellStart"/>
+      <w:r>
+        <w:rPr>
+          <w:rFonts w:hint="eastAsia"/>
+        </w:rPr>
+        <w:t>user.php</w:t>
+      </w:r>
+      <w:proofErr w:type="spellEnd"/>
+      <w:r>
+        <w:rPr>
+          <w:rFonts w:hint="eastAsia"/>
+        </w:rPr>
+        <w:t xml:space="preserve"> :  public function </w:t>
+      </w:r>
+      <w:proofErr w:type="spellStart"/>
+      <w:r>
+        <w:rPr>
+          <w:rFonts w:hint="eastAsia"/>
+        </w:rPr>
+        <w:t>getUser</w:t>
+      </w:r>
+      <w:proofErr w:type="spellEnd"/>
+      <w:r>
+        <w:rPr>
+          <w:rFonts w:hint="eastAsia"/>
+        </w:rPr>
+        <w:t>($Id)</w:t>
       </w:r>
     </w:p>
     <w:p>
@@ -1638,8 +1920,16 @@
         <w:rPr>
           <w:rFonts w:hint="eastAsia"/>
         </w:rPr>
-        <w:t>PHP Array :</w:t>
-      </w:r>
+        <w:t xml:space="preserve">PHP </w:t>
+      </w:r>
+      <w:proofErr w:type="gramStart"/>
+      <w:r>
+        <w:rPr>
+          <w:rFonts w:hint="eastAsia"/>
+        </w:rPr>
+        <w:t>Array :</w:t>
+      </w:r>
+      <w:proofErr w:type="gramEnd"/>
     </w:p>
     <w:p>
       <w:pPr>
@@ -1654,6 +1944,8 @@
         </w:rPr>
         <w:t>[</w:t>
       </w:r>
+      <w:proofErr w:type="spellStart"/>
+      <w:proofErr w:type="gramStart"/>
       <w:r>
         <w:t>Id,</w:t>
       </w:r>
@@ -1661,7 +1953,21 @@
         <w:rPr>
           <w:rFonts w:hint="eastAsia"/>
         </w:rPr>
-        <w:t>name,phone,openId,position,sexual,type,head]</w:t>
+        <w:t>name</w:t>
+      </w:r>
+      <w:proofErr w:type="gramEnd"/>
+      <w:r>
+        <w:rPr>
+          <w:rFonts w:hint="eastAsia"/>
+        </w:rPr>
+        <w:t>,phone,openId,position,sexual,type,head</w:t>
+      </w:r>
+      <w:proofErr w:type="spellEnd"/>
+      <w:r>
+        <w:rPr>
+          <w:rFonts w:hint="eastAsia"/>
+        </w:rPr>
+        <w:t>]</w:t>
       </w:r>
     </w:p>
     <w:p>
@@ -1687,8 +1993,30 @@
         <w:rPr>
           <w:rFonts w:hint="eastAsia"/>
         </w:rPr>
-        <w:t>获取自己的用户信息 api/User.php</w:t>
-      </w:r>
+        <w:t xml:space="preserve">获取自己的用户信息 </w:t>
+      </w:r>
+      <w:proofErr w:type="spellStart"/>
+      <w:r>
+        <w:rPr>
+          <w:rFonts w:hint="eastAsia"/>
+        </w:rPr>
+        <w:t>api</w:t>
+      </w:r>
+      <w:proofErr w:type="spellEnd"/>
+      <w:r>
+        <w:rPr>
+          <w:rFonts w:hint="eastAsia"/>
+        </w:rPr>
+        <w:t>/</w:t>
+      </w:r>
+      <w:proofErr w:type="spellStart"/>
+      <w:r>
+        <w:rPr>
+          <w:rFonts w:hint="eastAsia"/>
+        </w:rPr>
+        <w:t>User.php</w:t>
+      </w:r>
+      <w:proofErr w:type="spellEnd"/>
     </w:p>
     <w:p>
       <w:pPr>
@@ -1697,12 +2025,28 @@
         <w:ind w:left="420" w:firstLineChars="0" w:firstLine="0"/>
         <w:jc w:val="left"/>
       </w:pPr>
-      <w:r>
-        <w:rPr>
-          <w:rFonts w:hint="eastAsia"/>
-        </w:rPr>
-        <w:t>Get : action = getMine</w:t>
-      </w:r>
+      <w:proofErr w:type="gramStart"/>
+      <w:r>
+        <w:rPr>
+          <w:rFonts w:hint="eastAsia"/>
+        </w:rPr>
+        <w:t>Get :</w:t>
+      </w:r>
+      <w:proofErr w:type="gramEnd"/>
+      <w:r>
+        <w:rPr>
+          <w:rFonts w:hint="eastAsia"/>
+        </w:rPr>
+        <w:t xml:space="preserve"> action = </w:t>
+      </w:r>
+      <w:proofErr w:type="spellStart"/>
+      <w:r>
+        <w:rPr>
+          <w:rFonts w:hint="eastAsia"/>
+        </w:rPr>
+        <w:t>getMine</w:t>
+      </w:r>
+      <w:proofErr w:type="spellEnd"/>
     </w:p>
     <w:p>
       <w:pPr>
@@ -1742,7 +2086,29 @@
         <w:rPr>
           <w:rFonts w:hint="eastAsia"/>
         </w:rPr>
-        <w:t>[Id,name,sexual,position,phone,head]</w:t>
+        <w:t>[</w:t>
+      </w:r>
+      <w:proofErr w:type="spellStart"/>
+      <w:proofErr w:type="gramStart"/>
+      <w:r>
+        <w:rPr>
+          <w:rFonts w:hint="eastAsia"/>
+        </w:rPr>
+        <w:t>Id,name</w:t>
+      </w:r>
+      <w:proofErr w:type="gramEnd"/>
+      <w:r>
+        <w:rPr>
+          <w:rFonts w:hint="eastAsia"/>
+        </w:rPr>
+        <w:t>,sexual,position,phone,head</w:t>
+      </w:r>
+      <w:proofErr w:type="spellEnd"/>
+      <w:r>
+        <w:rPr>
+          <w:rFonts w:hint="eastAsia"/>
+        </w:rPr>
+        <w:t>]</w:t>
       </w:r>
     </w:p>
     <w:p>
@@ -1760,8 +2126,30 @@
         <w:rPr>
           <w:rFonts w:hint="eastAsia"/>
         </w:rPr>
-        <w:t>修改用户信息api/User.php</w:t>
-      </w:r>
+        <w:t>修改用户信息</w:t>
+      </w:r>
+      <w:proofErr w:type="spellStart"/>
+      <w:r>
+        <w:rPr>
+          <w:rFonts w:hint="eastAsia"/>
+        </w:rPr>
+        <w:t>api</w:t>
+      </w:r>
+      <w:proofErr w:type="spellEnd"/>
+      <w:r>
+        <w:rPr>
+          <w:rFonts w:hint="eastAsia"/>
+        </w:rPr>
+        <w:t>/</w:t>
+      </w:r>
+      <w:proofErr w:type="spellStart"/>
+      <w:r>
+        <w:rPr>
+          <w:rFonts w:hint="eastAsia"/>
+        </w:rPr>
+        <w:t>User.php</w:t>
+      </w:r>
+      <w:proofErr w:type="spellEnd"/>
     </w:p>
     <w:p>
       <w:pPr>
@@ -1948,7 +2336,49 @@
         <w:rPr>
           <w:rFonts w:hint="eastAsia"/>
         </w:rPr>
-        <w:t>修改手机号model/user.php:public function editPhone($Id,$phone)</w:t>
+        <w:t>修改手机号model/</w:t>
+      </w:r>
+      <w:proofErr w:type="spellStart"/>
+      <w:r>
+        <w:rPr>
+          <w:rFonts w:hint="eastAsia"/>
+        </w:rPr>
+        <w:t>user.php:public</w:t>
+      </w:r>
+      <w:proofErr w:type="spellEnd"/>
+      <w:r>
+        <w:rPr>
+          <w:rFonts w:hint="eastAsia"/>
+        </w:rPr>
+        <w:t xml:space="preserve"> function </w:t>
+      </w:r>
+      <w:proofErr w:type="spellStart"/>
+      <w:r>
+        <w:rPr>
+          <w:rFonts w:hint="eastAsia"/>
+        </w:rPr>
+        <w:t>editPhone</w:t>
+      </w:r>
+      <w:proofErr w:type="spellEnd"/>
+      <w:r>
+        <w:rPr>
+          <w:rFonts w:hint="eastAsia"/>
+        </w:rPr>
+        <w:t>($</w:t>
+      </w:r>
+      <w:proofErr w:type="spellStart"/>
+      <w:r>
+        <w:rPr>
+          <w:rFonts w:hint="eastAsia"/>
+        </w:rPr>
+        <w:t>Id,$phone</w:t>
+      </w:r>
+      <w:proofErr w:type="spellEnd"/>
+      <w:r>
+        <w:rPr>
+          <w:rFonts w:hint="eastAsia"/>
+        </w:rPr>
+        <w:t>)</w:t>
       </w:r>
     </w:p>
     <w:p>
@@ -2030,6 +2460,7 @@
       <w:r>
         <w:t>“</w:t>
       </w:r>
+      <w:proofErr w:type="spellStart"/>
       <w:r>
         <w:rPr>
           <w:rFonts w:hint="eastAsia"/>
@@ -2039,6 +2470,7 @@
       <w:r>
         <w:t>”</w:t>
       </w:r>
+      <w:proofErr w:type="gramStart"/>
       <w:r>
         <w:rPr>
           <w:rFonts w:hint="eastAsia"/>
@@ -2054,6 +2486,8 @@
         </w:rPr>
         <w:t>reason</w:t>
       </w:r>
+      <w:proofErr w:type="spellEnd"/>
+      <w:proofErr w:type="gramEnd"/>
       <w:r>
         <w:t>”</w:t>
       </w:r>
@@ -2093,8 +2527,30 @@
         <w:rPr>
           <w:rFonts w:hint="eastAsia"/>
         </w:rPr>
-        <w:t>第一步,调用api/SMS.php</w:t>
-      </w:r>
+        <w:t>第一步,调用</w:t>
+      </w:r>
+      <w:proofErr w:type="spellStart"/>
+      <w:r>
+        <w:rPr>
+          <w:rFonts w:hint="eastAsia"/>
+        </w:rPr>
+        <w:t>api</w:t>
+      </w:r>
+      <w:proofErr w:type="spellEnd"/>
+      <w:r>
+        <w:rPr>
+          <w:rFonts w:hint="eastAsia"/>
+        </w:rPr>
+        <w:t>/</w:t>
+      </w:r>
+      <w:proofErr w:type="spellStart"/>
+      <w:r>
+        <w:rPr>
+          <w:rFonts w:hint="eastAsia"/>
+        </w:rPr>
+        <w:t>SMS.php</w:t>
+      </w:r>
+      <w:proofErr w:type="spellEnd"/>
     </w:p>
     <w:p>
       <w:pPr>
@@ -2246,8 +2702,30 @@
         <w:rPr>
           <w:rFonts w:hint="eastAsia"/>
         </w:rPr>
-        <w:t>第二部,调用api/SMS.php</w:t>
-      </w:r>
+        <w:t>第二部,调用</w:t>
+      </w:r>
+      <w:proofErr w:type="spellStart"/>
+      <w:r>
+        <w:rPr>
+          <w:rFonts w:hint="eastAsia"/>
+        </w:rPr>
+        <w:t>api</w:t>
+      </w:r>
+      <w:proofErr w:type="spellEnd"/>
+      <w:r>
+        <w:rPr>
+          <w:rFonts w:hint="eastAsia"/>
+        </w:rPr>
+        <w:t>/</w:t>
+      </w:r>
+      <w:proofErr w:type="spellStart"/>
+      <w:r>
+        <w:rPr>
+          <w:rFonts w:hint="eastAsia"/>
+        </w:rPr>
+        <w:t>SMS.php</w:t>
+      </w:r>
+      <w:proofErr w:type="spellEnd"/>
     </w:p>
     <w:p>
       <w:pPr>
@@ -2414,9 +2892,135 @@
       <w:pPr>
         <w:pStyle w:val="a3"/>
         <w:widowControl/>
+        <w:numPr>
+          <w:ilvl w:val="0"/>
+          <w:numId w:val="2"/>
+        </w:numPr>
+        <w:ind w:firstLineChars="0"/>
+        <w:jc w:val="left"/>
+        <w:rPr>
+          <w:rFonts w:hint="eastAsia"/>
+        </w:rPr>
+      </w:pPr>
+      <w:r>
+        <w:rPr>
+          <w:rFonts w:hint="eastAsia"/>
+        </w:rPr>
+        <w:t>取消订单接口:</w:t>
+      </w:r>
+      <w:proofErr w:type="spellStart"/>
+      <w:r>
+        <w:rPr>
+          <w:rFonts w:hint="eastAsia"/>
+        </w:rPr>
+        <w:t>api</w:t>
+      </w:r>
+      <w:proofErr w:type="spellEnd"/>
+      <w:r>
+        <w:rPr>
+          <w:rFonts w:hint="eastAsia"/>
+        </w:rPr>
+        <w:t>/</w:t>
+      </w:r>
+      <w:proofErr w:type="spellStart"/>
+      <w:r>
+        <w:rPr>
+          <w:rFonts w:hint="eastAsia"/>
+        </w:rPr>
+        <w:t>order.php?action</w:t>
+      </w:r>
+      <w:proofErr w:type="spellEnd"/>
+      <w:r>
+        <w:rPr>
+          <w:rFonts w:hint="eastAsia"/>
+        </w:rPr>
+        <w:t>=cancel</w:t>
+      </w:r>
+    </w:p>
+    <w:p>
+      <w:pPr>
+        <w:pStyle w:val="a3"/>
+        <w:widowControl/>
         <w:ind w:left="360" w:firstLineChars="0" w:firstLine="0"/>
         <w:jc w:val="left"/>
-      </w:pPr>
+        <w:rPr>
+          <w:rFonts w:hint="eastAsia"/>
+        </w:rPr>
+      </w:pPr>
+      <w:r>
+        <w:rPr>
+          <w:rFonts w:hint="eastAsia"/>
+        </w:rPr>
+        <w:t>post: Id</w:t>
+      </w:r>
+    </w:p>
+    <w:p>
+      <w:pPr>
+        <w:pStyle w:val="a3"/>
+        <w:widowControl/>
+        <w:numPr>
+          <w:ilvl w:val="0"/>
+          <w:numId w:val="2"/>
+        </w:numPr>
+        <w:ind w:firstLineChars="0"/>
+        <w:jc w:val="left"/>
+        <w:rPr>
+          <w:rFonts w:hint="eastAsia"/>
+        </w:rPr>
+      </w:pPr>
+      <w:r>
+        <w:rPr>
+          <w:rFonts w:hint="eastAsia"/>
+        </w:rPr>
+        <w:t>确认收货接口:</w:t>
+      </w:r>
+      <w:proofErr w:type="spellStart"/>
+      <w:r>
+        <w:rPr>
+          <w:rFonts w:hint="eastAsia"/>
+        </w:rPr>
+        <w:t>api</w:t>
+      </w:r>
+      <w:proofErr w:type="spellEnd"/>
+      <w:r>
+        <w:rPr>
+          <w:rFonts w:hint="eastAsia"/>
+        </w:rPr>
+        <w:t>/</w:t>
+      </w:r>
+      <w:proofErr w:type="spellStart"/>
+      <w:r>
+        <w:rPr>
+          <w:rFonts w:hint="eastAsia"/>
+        </w:rPr>
+        <w:t>order.php?action</w:t>
+      </w:r>
+      <w:proofErr w:type="spellEnd"/>
+      <w:r>
+        <w:rPr>
+          <w:rFonts w:hint="eastAsia"/>
+        </w:rPr>
+        <w:t>=finish</w:t>
+      </w:r>
+    </w:p>
+    <w:p>
+      <w:pPr>
+        <w:pStyle w:val="a3"/>
+        <w:widowControl/>
+        <w:ind w:left="360" w:firstLineChars="0" w:firstLine="0"/>
+        <w:jc w:val="left"/>
+        <w:rPr>
+          <w:rFonts w:hint="eastAsia"/>
+        </w:rPr>
+      </w:pPr>
+      <w:r>
+        <w:rPr>
+          <w:rFonts w:hint="eastAsia"/>
+        </w:rPr>
+        <w:t>post: Id</w:t>
+      </w:r>
+      <w:bookmarkStart w:id="0" w:name="_GoBack"/>
+      <w:bookmarkEnd w:id="0"/>
     </w:p>
     <w:p>
       <w:pPr>

</xml_diff>